<commit_message>
add code add tp8
</commit_message>
<xml_diff>
--- a/Tp phy/TP8/Compte rendu TP8 KEVIN VALENTIN PIERRE.docx
+++ b/Tp phy/TP8/Compte rendu TP8 KEVIN VALENTIN PIERRE.docx
@@ -7,9 +7,6 @@
         <w:pStyle w:val="Titre1"/>
       </w:pPr>
       <w:r>
-        <w:rPr>
-          <w:noProof/>
-        </w:rPr>
         <mc:AlternateContent>
           <mc:Choice Requires="wps">
             <w:drawing>
@@ -119,9 +116,6 @@
         </mc:AlternateContent>
       </w:r>
       <w:r>
-        <w:rPr>
-          <w:noProof/>
-        </w:rPr>
         <mc:AlternateContent>
           <mc:Choice Requires="wps">
             <w:drawing>
@@ -281,10 +275,7 @@
         </w:numPr>
       </w:pPr>
       <w:r>
-        <w:t>Réponses aux question</w:t>
-      </w:r>
-      <w:r>
-        <w:t>s</w:t>
+        <w:t>Réponses aux questions</w:t>
       </w:r>
     </w:p>
     <w:p>
@@ -304,13 +295,7 @@
         <w:pStyle w:val="Titre2"/>
       </w:pPr>
       <w:r>
-        <w:t>I</w:t>
-      </w:r>
-      <w:r>
-        <w:t xml:space="preserve"> Préambule quant à l’expérimentation</w:t>
-      </w:r>
-      <w:r>
-        <w:t> :</w:t>
+        <w:t>I Préambule quant à l’expérimentation :</w:t>
       </w:r>
     </w:p>
     <w:p>
@@ -318,10 +303,7 @@
         <w:t xml:space="preserve">Comme figurée dans l’annexe contenant nos valeurs. Notre </w:t>
       </w:r>
       <w:r>
-        <w:t>Tachymètre</w:t>
-      </w:r>
-      <w:r>
-        <w:t xml:space="preserve"> </w:t>
+        <w:t xml:space="preserve">Tachymètre </w:t>
       </w:r>
       <w:r>
         <w:t xml:space="preserve">pour la vitesse de rotation des rotors mesurait deux valeurs correspondant à priori à la vitesse de rotation de </w:t>
@@ -329,6 +311,7 @@
       <w:r>
         <w:t xml:space="preserve">du rotor de la MAS (que nous avons nommé </w:t>
       </w:r>
+      <w:proofErr w:type="spellStart"/>
       <w:r>
         <w:t>Ω</w:t>
       </w:r>
@@ -339,17 +322,13 @@
         </w:rPr>
         <w:t>bleu</w:t>
       </w:r>
-      <w:r>
-        <w:t xml:space="preserve">) et à </w:t>
-      </w:r>
-      <w:r>
-        <w:t>la vitesse de rotation de du rotor de la M</w:t>
-      </w:r>
-      <w:r>
-        <w:t>CC</w:t>
-      </w:r>
-      <w:r>
-        <w:t xml:space="preserve"> (que nous avons nommé Ω</w:t>
+      <w:proofErr w:type="spellEnd"/>
+      <w:r>
+        <w:t xml:space="preserve">) et à la vitesse de rotation de du rotor de la MCC (que nous avons nommé </w:t>
+      </w:r>
+      <w:proofErr w:type="spellStart"/>
+      <w:r>
+        <w:t>Ω</w:t>
       </w:r>
       <w:r>
         <w:rPr>
@@ -358,18 +337,13 @@
         </w:rPr>
         <w:t>vert</w:t>
       </w:r>
-      <w:r>
-        <w:t>)</w:t>
-      </w:r>
-      <w:r>
-        <w:t xml:space="preserve">. </w:t>
-      </w:r>
-    </w:p>
-    <w:p>
-      <w:r>
-        <w:rPr>
-          <w:noProof/>
-        </w:rPr>
+      <w:proofErr w:type="spellEnd"/>
+      <w:r>
+        <w:t xml:space="preserve">). </w:t>
+      </w:r>
+    </w:p>
+    <w:p>
+      <w:r>
         <mc:AlternateContent>
           <mc:Choice Requires="wps">
             <w:drawing>
@@ -424,7 +398,10 @@
                               <w:rPr>
                                 <w:u w:val="single"/>
                               </w:rPr>
-                              <w:t>Figure 1 : Affichage du Couplemètre</w:t>
+                              <w:t xml:space="preserve">Figure 1 : Affichage du </w:t>
+                            </w:r>
+                            <w:r>
+                              <w:t>Tachymètre</w:t>
                             </w:r>
                           </w:p>
                         </w:txbxContent>
@@ -459,7 +436,10 @@
                         <w:rPr>
                           <w:u w:val="single"/>
                         </w:rPr>
-                        <w:t>Figure 1 : Affichage du Couplemètre</w:t>
+                        <w:t xml:space="preserve">Figure 1 : Affichage du </w:t>
+                      </w:r>
+                      <w:r>
+                        <w:t>Tachymètre</w:t>
                       </w:r>
                     </w:p>
                   </w:txbxContent>
@@ -508,9 +488,6 @@
         </w:drawing>
       </w:r>
       <w:r>
-        <w:rPr>
-          <w:noProof/>
-        </w:rPr>
         <mc:AlternateContent>
           <mc:Choice Requires="wps">
             <w:drawing>
@@ -582,9 +559,6 @@
         <w:t xml:space="preserve"> </w:t>
       </w:r>
       <w:r>
-        <w:rPr>
-          <w:noProof/>
-        </w:rPr>
         <mc:AlternateContent>
           <mc:Choice Requires="wps">
             <w:drawing>
@@ -653,9 +627,6 @@
         </mc:AlternateContent>
       </w:r>
       <w:r>
-        <w:rPr>
-          <w:noProof/>
-        </w:rPr>
         <w:t xml:space="preserve"> </w:t>
       </w:r>
     </w:p>
@@ -663,9 +634,11 @@
       <w:r>
         <w:t xml:space="preserve">On remarque que pour une faible vitesse de rotation (environ </w:t>
       </w:r>
+      <w:proofErr w:type="spellStart"/>
       <w:r>
         <w:t>Ω</w:t>
       </w:r>
+      <w:proofErr w:type="gramStart"/>
       <w:r>
         <w:rPr>
           <w:sz w:val="16"/>
@@ -673,6 +646,7 @@
         </w:rPr>
         <w:t>bleu</w:t>
       </w:r>
+      <w:proofErr w:type="spellEnd"/>
       <w:r>
         <w:rPr>
           <w:sz w:val="16"/>
@@ -681,8 +655,13 @@
         <w:t xml:space="preserve">  </w:t>
       </w:r>
       <w:r>
-        <w:t xml:space="preserve">&lt; 120 tour/min) la variation de vitesse de rotation mesurée et l’écart entre </w:t>
-      </w:r>
+        <w:t>&lt;</w:t>
+      </w:r>
+      <w:proofErr w:type="gramEnd"/>
+      <w:r>
+        <w:t xml:space="preserve"> 120 tour/min) la variation de vitesse de rotation mesurée et l’écart entre </w:t>
+      </w:r>
+      <w:proofErr w:type="spellStart"/>
       <w:r>
         <w:t>Ω</w:t>
       </w:r>
@@ -693,6 +672,7 @@
         </w:rPr>
         <w:t>vert</w:t>
       </w:r>
+      <w:proofErr w:type="spellEnd"/>
       <w:r>
         <w:rPr>
           <w:sz w:val="16"/>
@@ -703,6 +683,7 @@
       <w:r>
         <w:t xml:space="preserve">et </w:t>
       </w:r>
+      <w:proofErr w:type="spellStart"/>
       <w:r>
         <w:t>Ω</w:t>
       </w:r>
@@ -713,6 +694,7 @@
         </w:rPr>
         <w:t>bleu</w:t>
       </w:r>
+      <w:proofErr w:type="spellEnd"/>
       <w:r>
         <w:rPr>
           <w:sz w:val="16"/>
@@ -723,9 +705,11 @@
       <w:r>
         <w:t xml:space="preserve">était tel qu’il nous été difficile d’obtenir des mesures précises. Ainsi nous avons choisis de faire nos mesures pour </w:t>
       </w:r>
+      <w:proofErr w:type="spellStart"/>
       <w:r>
         <w:t>Ω</w:t>
       </w:r>
+      <w:proofErr w:type="gramStart"/>
       <w:r>
         <w:rPr>
           <w:sz w:val="16"/>
@@ -733,6 +717,7 @@
         </w:rPr>
         <w:t>bleu</w:t>
       </w:r>
+      <w:proofErr w:type="spellEnd"/>
       <w:r>
         <w:rPr>
           <w:sz w:val="16"/>
@@ -741,10 +726,11 @@
         <w:t xml:space="preserve">  </w:t>
       </w:r>
       <w:r>
-        <w:t xml:space="preserve">&gt; </w:t>
-      </w:r>
-      <w:r>
-        <w:t>120 tour/min</w:t>
+        <w:t>&gt;</w:t>
+      </w:r>
+      <w:proofErr w:type="gramEnd"/>
+      <w:r>
+        <w:t xml:space="preserve"> 120 tour/min</w:t>
       </w:r>
     </w:p>
     <w:p>
@@ -775,6 +761,72 @@
       </w:r>
       <w:r>
         <w:t xml:space="preserve">   </w:t>
+      </w:r>
+      <w:r>
+        <w:t>Valeur obtenue convertis en liste python :</w:t>
+      </w:r>
+    </w:p>
+    <w:p>
+      <w:r>
+        <w:t xml:space="preserve">'E </w:t>
+      </w:r>
+      <w:proofErr w:type="gramStart"/>
+      <w:r>
+        <w:t>':</w:t>
+      </w:r>
+      <w:proofErr w:type="gramEnd"/>
+      <w:r>
+        <w:t xml:space="preserve"> [0, 15</w:t>
+      </w:r>
+      <w:r>
+        <w:t>.</w:t>
+      </w:r>
+      <w:r>
+        <w:t>4, 23, 32, 47.3, 56.5, 66.3, 73.8, 79.9, 92.5]</w:t>
+      </w:r>
+      <w:r>
+        <w:t xml:space="preserve"> en Volt (V)</w:t>
+      </w:r>
+    </w:p>
+    <w:p>
+      <w:r>
+        <w:t xml:space="preserve"> 'Ω BLEU</w:t>
+      </w:r>
+      <w:proofErr w:type="gramStart"/>
+      <w:r>
+        <w:t>':</w:t>
+      </w:r>
+      <w:proofErr w:type="gramEnd"/>
+      <w:r>
+        <w:t xml:space="preserve"> [0.0, 137.4, 235.4, 322.2, 465.7, 556.4, 652.1, 726.1, 785.8, 909.0]</w:t>
+      </w:r>
+      <w:r>
+        <w:t xml:space="preserve"> en tour/min</w:t>
+      </w:r>
+    </w:p>
+    <w:p>
+      <w:r>
+        <w:t>'Ω VERT</w:t>
+      </w:r>
+      <w:proofErr w:type="gramStart"/>
+      <w:r>
+        <w:t>':</w:t>
+      </w:r>
+      <w:proofErr w:type="gramEnd"/>
+      <w:r>
+        <w:t xml:space="preserve"> [0.0, 167.6, 232.7, 316.4, 464.5, 555.2, 651.6, 726.0,</w:t>
+      </w:r>
+      <w:r>
+        <w:t xml:space="preserve"> </w:t>
+      </w:r>
+      <w:r>
+        <w:t>785.4, 909.1]</w:t>
+      </w:r>
+      <w:r>
+        <w:t xml:space="preserve"> </w:t>
+      </w:r>
+      <w:r>
+        <w:t>en tour/min</w:t>
       </w:r>
     </w:p>
     <w:p>
@@ -783,23 +835,475 @@
           <w:rFonts w:eastAsiaTheme="minorEastAsia"/>
         </w:rPr>
       </w:pPr>
-    </w:p>
-    <w:p>
-      <w:pPr>
+      <w:r>
         <w:rPr>
           <w:rFonts w:eastAsiaTheme="minorEastAsia"/>
         </w:rPr>
-      </w:pPr>
+        <w:t xml:space="preserve">Incertitudes : </w:t>
+      </w:r>
+    </w:p>
+    <w:p>
+      <w:pPr>
+        <w:rPr>
+          <w:rFonts w:eastAsiaTheme="minorEastAsia"/>
+        </w:rPr>
+      </w:pPr>
+      <w:r>
+        <w:rPr>
+          <w:rFonts w:eastAsiaTheme="minorEastAsia"/>
+        </w:rPr>
+        <w:t xml:space="preserve">Nous avons </w:t>
+      </w:r>
+      <w:proofErr w:type="gramStart"/>
+      <w:r>
+        <w:rPr>
+          <w:rFonts w:eastAsiaTheme="minorEastAsia"/>
+        </w:rPr>
+        <w:t>choisis</w:t>
+      </w:r>
+      <w:proofErr w:type="gramEnd"/>
+      <w:r>
+        <w:rPr>
+          <w:rFonts w:eastAsiaTheme="minorEastAsia"/>
+        </w:rPr>
+        <w:t xml:space="preserve"> un intervalle de confiance de 95%</w:t>
+      </w:r>
+    </w:p>
+    <w:p>
+      <w:r>
+        <w:rPr>
+          <w:rFonts w:eastAsiaTheme="minorEastAsia"/>
+        </w:rPr>
+        <w:t xml:space="preserve">Les valeurs de E et </w:t>
+      </w:r>
+      <w:r>
+        <w:t>Ω</w:t>
+      </w:r>
+      <w:r>
+        <w:t xml:space="preserve"> étant lues</w:t>
+      </w:r>
+      <w:r>
+        <w:t>.</w:t>
+      </w:r>
+    </w:p>
+    <w:p/>
+    <w:p>
+      <w:r>
+        <mc:AlternateContent>
+          <mc:Choice Requires="wps">
+            <w:drawing>
+              <wp:anchor distT="45720" distB="45720" distL="114300" distR="114300" simplePos="0" relativeHeight="251698176" behindDoc="0" locked="0" layoutInCell="1" allowOverlap="1" wp14:anchorId="387FF2AA" wp14:editId="7A3329E9">
+                <wp:simplePos x="0" y="0"/>
+                <wp:positionH relativeFrom="column">
+                  <wp:align>center</wp:align>
+                </wp:positionH>
+                <wp:positionV relativeFrom="paragraph">
+                  <wp:posOffset>182880</wp:posOffset>
+                </wp:positionV>
+                <wp:extent cx="2360930" cy="1404620"/>
+                <wp:effectExtent l="0" t="0" r="19685" b="14605"/>
+                <wp:wrapSquare wrapText="bothSides"/>
+                <wp:docPr id="1234423621" name="Zone de texte 2"/>
+                <wp:cNvGraphicFramePr>
+                  <a:graphicFrameLocks xmlns:a="http://schemas.openxmlformats.org/drawingml/2006/main"/>
+                </wp:cNvGraphicFramePr>
+                <a:graphic xmlns:a="http://schemas.openxmlformats.org/drawingml/2006/main">
+                  <a:graphicData uri="http://schemas.microsoft.com/office/word/2010/wordprocessingShape">
+                    <wps:wsp>
+                      <wps:cNvSpPr txBox="1">
+                        <a:spLocks noChangeArrowheads="1"/>
+                      </wps:cNvSpPr>
+                      <wps:spPr bwMode="auto">
+                        <a:xfrm>
+                          <a:off x="0" y="0"/>
+                          <a:ext cx="2360930" cy="1404620"/>
+                        </a:xfrm>
+                        <a:prstGeom prst="rect">
+                          <a:avLst/>
+                        </a:prstGeom>
+                        <a:noFill/>
+                        <a:ln w="9525">
+                          <a:solidFill>
+                            <a:srgbClr val="000000"/>
+                          </a:solidFill>
+                          <a:miter lim="800000"/>
+                          <a:headEnd/>
+                          <a:tailEnd/>
+                        </a:ln>
+                      </wps:spPr>
+                      <wps:txbx>
+                        <w:txbxContent>
+                          <w:p>
+                            <w:pPr>
+                              <w:rPr>
+                                <w:u w:val="single"/>
+                              </w:rPr>
+                            </w:pPr>
+                            <w:r>
+                              <w:rPr>
+                                <w:u w:val="single"/>
+                              </w:rPr>
+                              <w:t>Figure 2 : Voltmètre utilisé pour mesurer E</w:t>
+                            </w:r>
+                          </w:p>
+                          <w:p/>
+                        </w:txbxContent>
+                      </wps:txbx>
+                      <wps:bodyPr rot="0" vert="horz" wrap="square" lIns="91440" tIns="45720" rIns="91440" bIns="45720" anchor="t" anchorCtr="0">
+                        <a:spAutoFit/>
+                      </wps:bodyPr>
+                    </wps:wsp>
+                  </a:graphicData>
+                </a:graphic>
+                <wp14:sizeRelH relativeFrom="margin">
+                  <wp14:pctWidth>40000</wp14:pctWidth>
+                </wp14:sizeRelH>
+                <wp14:sizeRelV relativeFrom="margin">
+                  <wp14:pctHeight>20000</wp14:pctHeight>
+                </wp14:sizeRelV>
+              </wp:anchor>
+            </w:drawing>
+          </mc:Choice>
+          <mc:Fallback>
+            <w:pict>
+              <v:shape w14:anchorId="387FF2AA" id="_x0000_s1028" type="#_x0000_t202" style="position:absolute;margin-left:0;margin-top:14.4pt;width:185.9pt;height:110.6pt;z-index:251698176;visibility:visible;mso-wrap-style:square;mso-width-percent:400;mso-height-percent:200;mso-wrap-distance-left:9pt;mso-wrap-distance-top:3.6pt;mso-wrap-distance-right:9pt;mso-wrap-distance-bottom:3.6pt;mso-position-horizontal:center;mso-position-horizontal-relative:text;mso-position-vertical:absolute;mso-position-vertical-relative:text;mso-width-percent:400;mso-height-percent:200;mso-width-relative:margin;mso-height-relative:margin;v-text-anchor:top" o:gfxdata="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" filled="f">
+                <v:textbox style="mso-fit-shape-to-text:t">
+                  <w:txbxContent>
+                    <w:p>
+                      <w:pPr>
+                        <w:rPr>
+                          <w:u w:val="single"/>
+                        </w:rPr>
+                      </w:pPr>
+                      <w:r>
+                        <w:rPr>
+                          <w:u w:val="single"/>
+                        </w:rPr>
+                        <w:t>Figure 2 : Voltmètre utilisé pour mesurer E</w:t>
+                      </w:r>
+                    </w:p>
+                    <w:p/>
+                  </w:txbxContent>
+                </v:textbox>
+                <w10:wrap type="square"/>
+              </v:shape>
+            </w:pict>
+          </mc:Fallback>
+        </mc:AlternateContent>
+      </w:r>
+      <w:r>
+        <w:drawing>
+          <wp:inline distT="0" distB="0" distL="0" distR="0" wp14:anchorId="3E1901EF" wp14:editId="606BF7A0">
+            <wp:extent cx="1447800" cy="2432854"/>
+            <wp:effectExtent l="0" t="0" r="0" b="5715"/>
+            <wp:docPr id="1027340616" name="Image 1"/>
+            <wp:cNvGraphicFramePr>
+              <a:graphicFrameLocks xmlns:a="http://schemas.openxmlformats.org/drawingml/2006/main" noChangeAspect="1"/>
+            </wp:cNvGraphicFramePr>
+            <a:graphic xmlns:a="http://schemas.openxmlformats.org/drawingml/2006/main">
+              <a:graphicData uri="http://schemas.openxmlformats.org/drawingml/2006/picture">
+                <pic:pic xmlns:pic="http://schemas.openxmlformats.org/drawingml/2006/picture">
+                  <pic:nvPicPr>
+                    <pic:cNvPr id="1027340616" name=""/>
+                    <pic:cNvPicPr/>
+                  </pic:nvPicPr>
+                  <pic:blipFill>
+                    <a:blip r:embed="rId9"/>
+                    <a:stretch>
+                      <a:fillRect/>
+                    </a:stretch>
+                  </pic:blipFill>
+                  <pic:spPr>
+                    <a:xfrm>
+                      <a:off x="0" y="0"/>
+                      <a:ext cx="1451554" cy="2439162"/>
+                    </a:xfrm>
+                    <a:prstGeom prst="rect">
+                      <a:avLst/>
+                    </a:prstGeom>
+                  </pic:spPr>
+                </pic:pic>
+              </a:graphicData>
+            </a:graphic>
+          </wp:inline>
+        </w:drawing>
+      </w:r>
+    </w:p>
+    <w:p/>
+    <w:p>
+      <w:r>
+        <w:t xml:space="preserve">Pour </w:t>
+      </w:r>
+      <w:r>
+        <w:t>E mesuré avec</w:t>
+      </w:r>
+      <w:r>
+        <w:t xml:space="preserve"> </w:t>
+      </w:r>
+      <w:r>
+        <w:t>le voltmètre</w:t>
+      </w:r>
+      <w:r>
+        <w:t xml:space="preserve"> </w:t>
+      </w:r>
+      <w:r>
+        <w:t>de la figure 2 :</w:t>
+      </w:r>
+    </w:p>
+    <w:p>
+      <w:r>
+        <w:t>La valeur est unique et précise à 0.1V près</w:t>
+      </w:r>
+    </w:p>
+    <w:p>
+      <w:r>
+        <w:t>Ainsi l’incertitude-type de E, notée u(E)=0.025 V</w:t>
+      </w:r>
+    </w:p>
+    <w:p>
+      <w:r>
+        <w:t>Pour Ω mesurer avec</w:t>
+      </w:r>
+      <w:r>
+        <w:t xml:space="preserve"> le Tachymètre de la figure </w:t>
+      </w:r>
+      <w:r>
+        <w:t xml:space="preserve">1 (pour </w:t>
+      </w:r>
+      <w:r>
+        <w:t>Ω</w:t>
+      </w:r>
+      <w:r>
+        <w:t xml:space="preserve">bleu et </w:t>
+      </w:r>
+      <w:r>
+        <w:t>Ω</w:t>
+      </w:r>
+      <w:r>
+        <w:t>vert)</w:t>
+      </w:r>
+      <w:r>
+        <w:t> :</w:t>
+      </w:r>
+    </w:p>
+    <w:p>
+      <w:r>
+        <w:t>La valeur est unique et précise à 0.1</w:t>
+      </w:r>
+      <w:r>
+        <w:t xml:space="preserve"> tr/min</w:t>
+      </w:r>
+      <w:r>
+        <w:t xml:space="preserve"> près</w:t>
+      </w:r>
+    </w:p>
+    <w:p>
+      <w:r>
+        <w:t xml:space="preserve">Ainsi l’incertitude-type de Ω, notée u(Ω)=0.025 </w:t>
+      </w:r>
+      <w:r>
+        <w:t>tr/min</w:t>
+      </w:r>
     </w:p>
     <w:p>
       <w:pPr>
         <w:spacing w:after="0" w:line="276" w:lineRule="auto"/>
       </w:pPr>
+    </w:p>
+    <w:p>
+      <w:pPr>
+        <w:spacing w:after="0" w:line="276" w:lineRule="auto"/>
+      </w:pPr>
+    </w:p>
+    <w:p>
+      <w:pPr>
+        <w:spacing w:after="0" w:line="276" w:lineRule="auto"/>
+      </w:pPr>
+    </w:p>
+    <w:p>
+      <w:pPr>
+        <w:spacing w:after="0" w:line="276" w:lineRule="auto"/>
+      </w:pPr>
+    </w:p>
+    <w:p>
+      <w:pPr>
+        <w:spacing w:after="0" w:line="276" w:lineRule="auto"/>
+        <w:rPr>
+          <w:u w:val="single"/>
+        </w:rPr>
+      </w:pPr>
+      <w:r>
+        <w:rPr>
+          <w:u w:val="single"/>
+        </w:rPr>
+        <w:lastRenderedPageBreak/>
+        <w:t>Figure 3 tracé de E(</w:t>
+      </w:r>
+      <w:r>
+        <w:rPr>
+          <w:u w:val="single"/>
+        </w:rPr>
+        <w:t>Ω</w:t>
+      </w:r>
+      <w:r>
+        <w:rPr>
+          <w:u w:val="single"/>
+        </w:rPr>
+        <w:t>) :</w:t>
+      </w:r>
+    </w:p>
+    <w:p>
+      <w:pPr>
+        <w:spacing w:after="0" w:line="276" w:lineRule="auto"/>
+      </w:pPr>
+    </w:p>
+    <w:p>
+      <w:pPr>
+        <w:spacing w:after="0" w:line="276" w:lineRule="auto"/>
+      </w:pPr>
+      <w:r>
+        <w:drawing>
+          <wp:inline distT="0" distB="0" distL="0" distR="0" wp14:anchorId="33638A37" wp14:editId="0857D806">
+            <wp:extent cx="5760720" cy="2994660"/>
+            <wp:effectExtent l="0" t="0" r="0" b="0"/>
+            <wp:docPr id="1280340654" name="Image 1"/>
+            <wp:cNvGraphicFramePr>
+              <a:graphicFrameLocks xmlns:a="http://schemas.openxmlformats.org/drawingml/2006/main" noChangeAspect="1"/>
+            </wp:cNvGraphicFramePr>
+            <a:graphic xmlns:a="http://schemas.openxmlformats.org/drawingml/2006/main">
+              <a:graphicData uri="http://schemas.openxmlformats.org/drawingml/2006/picture">
+                <pic:pic xmlns:pic="http://schemas.openxmlformats.org/drawingml/2006/picture">
+                  <pic:nvPicPr>
+                    <pic:cNvPr id="1280340654" name=""/>
+                    <pic:cNvPicPr/>
+                  </pic:nvPicPr>
+                  <pic:blipFill>
+                    <a:blip r:embed="rId10"/>
+                    <a:stretch>
+                      <a:fillRect/>
+                    </a:stretch>
+                  </pic:blipFill>
+                  <pic:spPr>
+                    <a:xfrm>
+                      <a:off x="0" y="0"/>
+                      <a:ext cx="5760720" cy="2994660"/>
+                    </a:xfrm>
+                    <a:prstGeom prst="rect">
+                      <a:avLst/>
+                    </a:prstGeom>
+                  </pic:spPr>
+                </pic:pic>
+              </a:graphicData>
+            </a:graphic>
+          </wp:inline>
+        </w:drawing>
+      </w:r>
+    </w:p>
+    <w:p>
+      <w:pPr>
+        <w:spacing w:after="0" w:line="276" w:lineRule="auto"/>
+      </w:pPr>
+    </w:p>
+    <w:p>
+      <w:pPr>
+        <w:spacing w:after="0" w:line="276" w:lineRule="auto"/>
+      </w:pPr>
+      <w:proofErr w:type="gramStart"/>
+      <w:r>
+        <w:t>a</w:t>
+      </w:r>
+      <w:proofErr w:type="gramEnd"/>
+      <w:r>
+        <w:t xml:space="preserve"> =0.0379± 0.018</w:t>
+      </w:r>
+      <w:r>
+        <w:t xml:space="preserve">7 </w:t>
+      </w:r>
+      <w:proofErr w:type="spellStart"/>
+      <w:r>
+        <w:t>V.min</w:t>
+      </w:r>
+      <w:proofErr w:type="spellEnd"/>
+      <w:r>
+        <w:t>/tr</w:t>
+      </w:r>
+    </w:p>
+    <w:p>
+      <w:pPr>
+        <w:spacing w:after="0" w:line="276" w:lineRule="auto"/>
+      </w:pPr>
+      <w:proofErr w:type="gramStart"/>
+      <w:r>
+        <w:t>b</w:t>
+      </w:r>
+      <w:proofErr w:type="gramEnd"/>
+      <w:r>
+        <w:t xml:space="preserve"> =0.1015 ± 3.319</w:t>
+      </w:r>
+      <w:r>
+        <w:t>6</w:t>
+      </w:r>
+      <w:r>
+        <w:t>e-05</w:t>
+      </w:r>
+      <w:r>
+        <w:t xml:space="preserve"> V</w:t>
+      </w:r>
+    </w:p>
+    <w:p>
+      <w:pPr>
+        <w:spacing w:after="0" w:line="276" w:lineRule="auto"/>
+      </w:pPr>
+    </w:p>
+    <w:p>
+      <w:pPr>
+        <w:spacing w:after="0" w:line="276" w:lineRule="auto"/>
+      </w:pPr>
+      <w:proofErr w:type="gramStart"/>
+      <w:r>
+        <w:t>a</w:t>
+      </w:r>
+      <w:proofErr w:type="gramEnd"/>
+      <w:r>
+        <w:t xml:space="preserve"> : coefficient directeur </w:t>
+      </w:r>
+    </w:p>
+    <w:p>
+      <w:pPr>
+        <w:spacing w:after="0" w:line="276" w:lineRule="auto"/>
+      </w:pPr>
+      <w:proofErr w:type="gramStart"/>
+      <w:r>
+        <w:t>b:</w:t>
+      </w:r>
+      <w:proofErr w:type="gramEnd"/>
+      <w:r>
+        <w:t xml:space="preserve"> ordonnée à</w:t>
+      </w:r>
+      <w:r>
+        <w:t xml:space="preserve"> </w:t>
+      </w:r>
+      <w:r>
+        <w:t xml:space="preserve">l ‘origine </w:t>
+      </w:r>
+    </w:p>
+    <w:p>
+      <w:pPr>
+        <w:spacing w:after="0" w:line="276" w:lineRule="auto"/>
+      </w:pPr>
+    </w:p>
+    <w:p>
+      <w:pPr>
+        <w:spacing w:after="0" w:line="276" w:lineRule="auto"/>
+      </w:pPr>
       <w:r>
         <w:t>Q2</w:t>
       </w:r>
       <w:r>
         <w:t>.</w:t>
+      </w:r>
+      <w:r>
+        <w:t xml:space="preserve"> </w:t>
       </w:r>
     </w:p>
     <w:p>
@@ -2426,6 +2930,7 @@
   <w:style w:type="character" w:default="1" w:styleId="Policepardfaut">
     <w:name w:val="Default Paragraph Font"/>
     <w:uiPriority w:val="1"/>
+    <w:semiHidden/>
     <w:unhideWhenUsed/>
   </w:style>
   <w:style w:type="table" w:default="1" w:styleId="TableauNormal">

</xml_diff>